<commit_message>
mise en place timer
</commit_message>
<xml_diff>
--- a/questions.docx
+++ b/questions.docx
@@ -903,7 +903,31 @@
         </w:numPr>
       </w:pPr>
       <w:r>
-        <w:t xml:space="preserve">Irving Berlin, author of the song </w:t>
+        <w:t>Who was Irving Berlin?</w:t>
+      </w:r>
+    </w:p>
+    <w:p>
+      <w:pPr>
+        <w:pStyle w:val="Paragraphedeliste"/>
+        <w:numPr>
+          <w:ilvl w:val="1"/>
+          <w:numId w:val="1"/>
+        </w:numPr>
+      </w:pPr>
+      <w:r>
+        <w:t>A famous American opera singer</w:t>
+      </w:r>
+    </w:p>
+    <w:p>
+      <w:pPr>
+        <w:pStyle w:val="Paragraphedeliste"/>
+        <w:numPr>
+          <w:ilvl w:val="1"/>
+          <w:numId w:val="1"/>
+        </w:numPr>
+      </w:pPr>
+      <w:r>
+        <w:t xml:space="preserve">The author of </w:t>
       </w:r>
       <w:r>
         <w:rPr>
@@ -912,49 +936,31 @@
         <w:t>God Bless America</w:t>
       </w:r>
       <w:r>
-        <w:t>, also wrote the favorite Christmas</w:t>
-      </w:r>
-      <w:r>
-        <w:t xml:space="preserve"> song</w:t>
-      </w:r>
-      <w:r>
-        <w:t>:</w:t>
-      </w:r>
-    </w:p>
-    <w:p>
-      <w:pPr>
-        <w:pStyle w:val="Paragraphedeliste"/>
-        <w:numPr>
-          <w:ilvl w:val="1"/>
-          <w:numId w:val="1"/>
-        </w:numPr>
-      </w:pPr>
-      <w:r>
-        <w:t>Winter Wonderland</w:t>
-      </w:r>
-    </w:p>
-    <w:p>
-      <w:pPr>
-        <w:pStyle w:val="Paragraphedeliste"/>
-        <w:numPr>
-          <w:ilvl w:val="1"/>
-          <w:numId w:val="1"/>
-        </w:numPr>
-      </w:pPr>
-      <w:r>
-        <w:t>Let It Snow</w:t>
-      </w:r>
-    </w:p>
-    <w:p>
-      <w:pPr>
-        <w:pStyle w:val="Paragraphedeliste"/>
-        <w:numPr>
-          <w:ilvl w:val="1"/>
-          <w:numId w:val="1"/>
-        </w:numPr>
-      </w:pPr>
-      <w:r>
+        <w:t xml:space="preserve"> and </w:t>
+      </w:r>
+      <w:r>
+        <w:rPr>
+          <w:i/>
+        </w:rPr>
         <w:t>White Christmas</w:t>
+      </w:r>
+    </w:p>
+    <w:p>
+      <w:pPr>
+        <w:pStyle w:val="Paragraphedeliste"/>
+        <w:numPr>
+          <w:ilvl w:val="1"/>
+          <w:numId w:val="1"/>
+        </w:numPr>
+      </w:pPr>
+      <w:r>
+        <w:t xml:space="preserve">The co-writer of the Broadway show </w:t>
+      </w:r>
+      <w:r>
+        <w:rPr>
+          <w:i/>
+        </w:rPr>
+        <w:t>The Sound of Music</w:t>
       </w:r>
     </w:p>
     <w:p>
@@ -1219,7 +1225,7 @@
         </w:numPr>
       </w:pPr>
       <w:r>
-        <w:t>North Carolina</w:t>
+        <w:t>New Hampshire</w:t>
       </w:r>
     </w:p>
     <w:p>
@@ -1243,7 +1249,7 @@
         </w:numPr>
       </w:pPr>
       <w:r>
-        <w:t>Georgia</w:t>
+        <w:t>New York</w:t>
       </w:r>
     </w:p>
     <w:p>
@@ -1315,7 +1321,22 @@
         </w:numPr>
       </w:pPr>
       <w:r>
-        <w:t>When the United States were founded, what was the second most spoken language?</w:t>
+        <w:t>W</w:t>
+      </w:r>
+      <w:r>
+        <w:t>hat</w:t>
+      </w:r>
+      <w:r>
+        <w:t xml:space="preserve"> is</w:t>
+      </w:r>
+      <w:r>
+        <w:t xml:space="preserve"> the second most spoken language</w:t>
+      </w:r>
+      <w:r>
+        <w:t xml:space="preserve"> in the US</w:t>
+      </w:r>
+      <w:r>
+        <w:t>?</w:t>
       </w:r>
     </w:p>
     <w:p>

</xml_diff>